<commit_message>
Uploading another 13 test cases related to NBA landing page and log in and renaming the test spec cypress files to match with the word file descriptions
</commit_message>
<xml_diff>
--- a/TestCaseDocumentation.docx
+++ b/TestCaseDocumentation.docx
@@ -8,7 +8,6 @@
           <w:rFonts w:ascii="Arial" w:hAnsi="Arial" w:cs="Arial"/>
           <w:sz w:val="24"/>
           <w:szCs w:val="24"/>
-          <w:lang w:val="es-PA"/>
         </w:rPr>
       </w:pPr>
       <w:r>
@@ -16,7 +15,6 @@
           <w:rFonts w:ascii="Arial" w:hAnsi="Arial" w:cs="Arial"/>
           <w:sz w:val="24"/>
           <w:szCs w:val="24"/>
-          <w:lang w:val="es-PA"/>
         </w:rPr>
         <w:t>Wayker Arenas</w:t>
       </w:r>
@@ -108,9 +106,11 @@
       <w:pPr>
         <w:pStyle w:val="Heading1"/>
       </w:pPr>
+      <w:proofErr w:type="spellStart"/>
       <w:r>
         <w:t>PostMan</w:t>
       </w:r>
+      <w:proofErr w:type="spellEnd"/>
       <w:r>
         <w:t xml:space="preserve"> Test Suite</w:t>
       </w:r>
@@ -320,8 +320,18 @@
                 <w:sz w:val="24"/>
                 <w:szCs w:val="24"/>
               </w:rPr>
-              <w:t>Method: GetPopulation</w:t>
-            </w:r>
+              <w:t xml:space="preserve">Method: </w:t>
+            </w:r>
+            <w:proofErr w:type="spellStart"/>
+            <w:r>
+              <w:rPr>
+                <w:rFonts w:ascii="Times New Roman" w:hAnsi="Times New Roman" w:cs="Times New Roman"/>
+                <w:sz w:val="24"/>
+                <w:szCs w:val="24"/>
+              </w:rPr>
+              <w:t>GetPopulation</w:t>
+            </w:r>
+            <w:proofErr w:type="spellEnd"/>
           </w:p>
         </w:tc>
       </w:tr>
@@ -706,23 +716,7 @@
                 <w:sz w:val="24"/>
                 <w:szCs w:val="24"/>
               </w:rPr>
-              <w:t xml:space="preserve">Response has </w:t>
-            </w:r>
-            <w:r>
-              <w:rPr>
-                <w:rFonts w:ascii="Times New Roman" w:hAnsi="Times New Roman" w:cs="Times New Roman"/>
-                <w:sz w:val="24"/>
-                <w:szCs w:val="24"/>
-              </w:rPr>
-              <w:t>the proper</w:t>
-            </w:r>
-            <w:r>
-              <w:rPr>
-                <w:rFonts w:ascii="Times New Roman" w:hAnsi="Times New Roman" w:cs="Times New Roman"/>
-                <w:sz w:val="24"/>
-                <w:szCs w:val="24"/>
-              </w:rPr>
-              <w:t xml:space="preserve"> schema</w:t>
+              <w:t>Response has the proper schema</w:t>
             </w:r>
           </w:p>
         </w:tc>
@@ -1281,15 +1275,7 @@
                 <w:sz w:val="24"/>
                 <w:szCs w:val="24"/>
               </w:rPr>
-              <w:t>Step</w:t>
-            </w:r>
-            <w:r>
-              <w:rPr>
-                <w:rFonts w:ascii="Times New Roman" w:hAnsi="Times New Roman" w:cs="Times New Roman"/>
-                <w:sz w:val="24"/>
-                <w:szCs w:val="24"/>
-              </w:rPr>
-              <w:t>s</w:t>
+              <w:t>Steps</w:t>
             </w:r>
           </w:p>
         </w:tc>
@@ -1409,15 +1395,7 @@
                 <w:sz w:val="24"/>
                 <w:szCs w:val="24"/>
               </w:rPr>
-              <w:t>Expected result</w:t>
-            </w:r>
-            <w:r>
-              <w:rPr>
-                <w:rFonts w:ascii="Times New Roman" w:hAnsi="Times New Roman" w:cs="Times New Roman"/>
-                <w:sz w:val="24"/>
-                <w:szCs w:val="24"/>
-              </w:rPr>
-              <w:t>s</w:t>
+              <w:t>Expected results</w:t>
             </w:r>
           </w:p>
         </w:tc>
@@ -1440,15 +1418,7 @@
                 <w:sz w:val="24"/>
                 <w:szCs w:val="24"/>
               </w:rPr>
-              <w:t>Population data is retrieved for year</w:t>
-            </w:r>
-            <w:r>
-              <w:rPr>
-                <w:rFonts w:ascii="Times New Roman" w:hAnsi="Times New Roman" w:cs="Times New Roman"/>
-                <w:sz w:val="24"/>
-                <w:szCs w:val="24"/>
-              </w:rPr>
-              <w:t xml:space="preserve"> 2019</w:t>
+              <w:t>Population data is retrieved for year 2019</w:t>
             </w:r>
           </w:p>
         </w:tc>
@@ -1504,15 +1474,7 @@
                 <w:sz w:val="24"/>
                 <w:szCs w:val="24"/>
               </w:rPr>
-              <w:t>Population data is retrieved for year 20</w:t>
-            </w:r>
-            <w:r>
-              <w:rPr>
-                <w:rFonts w:ascii="Times New Roman" w:hAnsi="Times New Roman" w:cs="Times New Roman"/>
-                <w:sz w:val="24"/>
-                <w:szCs w:val="24"/>
-              </w:rPr>
-              <w:t>20</w:t>
+              <w:t>Population data is retrieved for year 2020</w:t>
             </w:r>
           </w:p>
         </w:tc>
@@ -1568,15 +1530,7 @@
                 <w:sz w:val="24"/>
                 <w:szCs w:val="24"/>
               </w:rPr>
-              <w:t>Population data is retrieved for year 20</w:t>
-            </w:r>
-            <w:r>
-              <w:rPr>
-                <w:rFonts w:ascii="Times New Roman" w:hAnsi="Times New Roman" w:cs="Times New Roman"/>
-                <w:sz w:val="24"/>
-                <w:szCs w:val="24"/>
-              </w:rPr>
-              <w:t>21</w:t>
+              <w:t>Population data is retrieved for year 2021</w:t>
             </w:r>
           </w:p>
         </w:tc>
@@ -1846,23 +1800,7 @@
                 <w:sz w:val="24"/>
                 <w:szCs w:val="24"/>
               </w:rPr>
-              <w:t>Validate the existence of the latest year (</w:t>
-            </w:r>
-            <w:r>
-              <w:rPr>
-                <w:rFonts w:ascii="Times New Roman" w:hAnsi="Times New Roman" w:cs="Times New Roman"/>
-                <w:sz w:val="24"/>
-                <w:szCs w:val="24"/>
-              </w:rPr>
-              <w:t>dynamic extraction</w:t>
-            </w:r>
-            <w:r>
-              <w:rPr>
-                <w:rFonts w:ascii="Times New Roman" w:hAnsi="Times New Roman" w:cs="Times New Roman"/>
-                <w:sz w:val="24"/>
-                <w:szCs w:val="24"/>
-              </w:rPr>
-              <w:t>)</w:t>
+              <w:t>Validate the existence of the latest year (dynamic extraction)</w:t>
             </w:r>
           </w:p>
         </w:tc>
@@ -1903,15 +1841,7 @@
                 <w:sz w:val="24"/>
                 <w:szCs w:val="24"/>
               </w:rPr>
-              <w:t>Step</w:t>
-            </w:r>
-            <w:r>
-              <w:rPr>
-                <w:rFonts w:ascii="Times New Roman" w:hAnsi="Times New Roman" w:cs="Times New Roman"/>
-                <w:sz w:val="24"/>
-                <w:szCs w:val="24"/>
-              </w:rPr>
-              <w:t>s</w:t>
+              <w:t>Steps</w:t>
             </w:r>
           </w:p>
         </w:tc>
@@ -1934,7 +1864,25 @@
                 <w:sz w:val="24"/>
                 <w:szCs w:val="24"/>
               </w:rPr>
-              <w:t>Query the GetNationalLatestYearData to validate the latest year</w:t>
+              <w:t xml:space="preserve">Query the </w:t>
+            </w:r>
+            <w:proofErr w:type="spellStart"/>
+            <w:r>
+              <w:rPr>
+                <w:rFonts w:ascii="Times New Roman" w:hAnsi="Times New Roman" w:cs="Times New Roman"/>
+                <w:sz w:val="24"/>
+                <w:szCs w:val="24"/>
+              </w:rPr>
+              <w:t>GetNationalLatestYearData</w:t>
+            </w:r>
+            <w:proofErr w:type="spellEnd"/>
+            <w:r>
+              <w:rPr>
+                <w:rFonts w:ascii="Times New Roman" w:hAnsi="Times New Roman" w:cs="Times New Roman"/>
+                <w:sz w:val="24"/>
+                <w:szCs w:val="24"/>
+              </w:rPr>
+              <w:t xml:space="preserve"> to validate the latest year</w:t>
             </w:r>
           </w:p>
         </w:tc>
@@ -2053,7 +2001,25 @@
                 <w:sz w:val="24"/>
                 <w:szCs w:val="24"/>
               </w:rPr>
-              <w:t>The latest year from the GetNationalLatestYearData API match with this body current year</w:t>
+              <w:t xml:space="preserve">The latest year from the </w:t>
+            </w:r>
+            <w:proofErr w:type="spellStart"/>
+            <w:r>
+              <w:rPr>
+                <w:rFonts w:ascii="Times New Roman" w:hAnsi="Times New Roman" w:cs="Times New Roman"/>
+                <w:sz w:val="24"/>
+                <w:szCs w:val="24"/>
+              </w:rPr>
+              <w:t>GetNationalLatestYearData</w:t>
+            </w:r>
+            <w:proofErr w:type="spellEnd"/>
+            <w:r>
+              <w:rPr>
+                <w:rFonts w:ascii="Times New Roman" w:hAnsi="Times New Roman" w:cs="Times New Roman"/>
+                <w:sz w:val="24"/>
+                <w:szCs w:val="24"/>
+              </w:rPr>
+              <w:t xml:space="preserve"> API match with this body current year</w:t>
             </w:r>
           </w:p>
         </w:tc>
@@ -2373,7 +2339,16 @@
                 <w:sz w:val="24"/>
                 <w:szCs w:val="24"/>
               </w:rPr>
-              <w:t>Method: Get</w:t>
+              <w:t xml:space="preserve">Method: </w:t>
+            </w:r>
+            <w:proofErr w:type="spellStart"/>
+            <w:r>
+              <w:rPr>
+                <w:rFonts w:ascii="Times New Roman" w:hAnsi="Times New Roman" w:cs="Times New Roman"/>
+                <w:sz w:val="24"/>
+                <w:szCs w:val="24"/>
+              </w:rPr>
+              <w:t>Get</w:t>
             </w:r>
             <w:r>
               <w:rPr>
@@ -2383,6 +2358,7 @@
               </w:rPr>
               <w:t>NationalLatestYearData</w:t>
             </w:r>
+            <w:proofErr w:type="spellEnd"/>
           </w:p>
         </w:tc>
       </w:tr>
@@ -4200,15 +4176,7 @@
                 <w:sz w:val="24"/>
                 <w:szCs w:val="24"/>
               </w:rPr>
-              <w:t xml:space="preserve">Validate source </w:t>
-            </w:r>
-            <w:r>
-              <w:rPr>
-                <w:rFonts w:ascii="Times New Roman" w:hAnsi="Times New Roman" w:cs="Times New Roman"/>
-                <w:sz w:val="24"/>
-                <w:szCs w:val="24"/>
-              </w:rPr>
-              <w:t>precedence (assuming this a part of a requirement)</w:t>
+              <w:t>Validate source precedence (assuming this a part of a requirement)</w:t>
             </w:r>
           </w:p>
         </w:tc>
@@ -4271,15 +4239,7 @@
                 <w:sz w:val="24"/>
                 <w:szCs w:val="24"/>
               </w:rPr>
-              <w:t xml:space="preserve">Check source </w:t>
-            </w:r>
-            <w:r>
-              <w:rPr>
-                <w:rFonts w:ascii="Times New Roman" w:hAnsi="Times New Roman" w:cs="Times New Roman"/>
-                <w:sz w:val="24"/>
-                <w:szCs w:val="24"/>
-              </w:rPr>
-              <w:t>comes from “Census Bureau”</w:t>
+              <w:t>Check source comes from “Census Bureau”</w:t>
             </w:r>
           </w:p>
         </w:tc>
@@ -4414,15 +4374,7 @@
                 <w:sz w:val="24"/>
                 <w:szCs w:val="24"/>
               </w:rPr>
-              <w:t xml:space="preserve">Validate source </w:t>
-            </w:r>
-            <w:r>
-              <w:rPr>
-                <w:rFonts w:ascii="Times New Roman" w:hAnsi="Times New Roman" w:cs="Times New Roman"/>
-                <w:sz w:val="24"/>
-                <w:szCs w:val="24"/>
-              </w:rPr>
-              <w:t>description is included</w:t>
+              <w:t>Validate source description is included</w:t>
             </w:r>
           </w:p>
         </w:tc>
@@ -4620,15 +4572,7 @@
                 <w:sz w:val="24"/>
                 <w:szCs w:val="24"/>
               </w:rPr>
-              <w:t xml:space="preserve">Validate </w:t>
-            </w:r>
-            <w:r>
-              <w:rPr>
-                <w:rFonts w:ascii="Times New Roman" w:hAnsi="Times New Roman" w:cs="Times New Roman"/>
-                <w:sz w:val="24"/>
-                <w:szCs w:val="24"/>
-              </w:rPr>
-              <w:t>data source URL is a valid URL</w:t>
+              <w:t>Validate data source URL is a valid URL</w:t>
             </w:r>
           </w:p>
         </w:tc>
@@ -5076,6 +5020,7 @@
               </w:rPr>
               <w:t xml:space="preserve">Method: </w:t>
             </w:r>
+            <w:proofErr w:type="spellStart"/>
             <w:r>
               <w:rPr>
                 <w:rFonts w:ascii="Times New Roman" w:hAnsi="Times New Roman" w:cs="Times New Roman"/>
@@ -5084,6 +5029,7 @@
               </w:rPr>
               <w:t>GetStateLatestYearData</w:t>
             </w:r>
+            <w:proofErr w:type="spellEnd"/>
           </w:p>
         </w:tc>
       </w:tr>
@@ -5994,7 +5940,43 @@
                 <w:sz w:val="24"/>
                 <w:szCs w:val="24"/>
               </w:rPr>
-              <w:t>federal district of columbia + puerto Rico</w:t>
+              <w:t xml:space="preserve">federal district of </w:t>
+            </w:r>
+            <w:proofErr w:type="spellStart"/>
+            <w:r>
+              <w:rPr>
+                <w:rFonts w:ascii="Times New Roman" w:hAnsi="Times New Roman" w:cs="Times New Roman"/>
+                <w:sz w:val="24"/>
+                <w:szCs w:val="24"/>
+              </w:rPr>
+              <w:t>columbia</w:t>
+            </w:r>
+            <w:proofErr w:type="spellEnd"/>
+            <w:r>
+              <w:rPr>
+                <w:rFonts w:ascii="Times New Roman" w:hAnsi="Times New Roman" w:cs="Times New Roman"/>
+                <w:sz w:val="24"/>
+                <w:szCs w:val="24"/>
+              </w:rPr>
+              <w:t xml:space="preserve"> + </w:t>
+            </w:r>
+            <w:proofErr w:type="spellStart"/>
+            <w:r>
+              <w:rPr>
+                <w:rFonts w:ascii="Times New Roman" w:hAnsi="Times New Roman" w:cs="Times New Roman"/>
+                <w:sz w:val="24"/>
+                <w:szCs w:val="24"/>
+              </w:rPr>
+              <w:t>puerto</w:t>
+            </w:r>
+            <w:proofErr w:type="spellEnd"/>
+            <w:r>
+              <w:rPr>
+                <w:rFonts w:ascii="Times New Roman" w:hAnsi="Times New Roman" w:cs="Times New Roman"/>
+                <w:sz w:val="24"/>
+                <w:szCs w:val="24"/>
+              </w:rPr>
+              <w:t xml:space="preserve"> Rico</w:t>
             </w:r>
           </w:p>
         </w:tc>
@@ -7280,15 +7262,7 @@
                 <w:sz w:val="24"/>
                 <w:szCs w:val="24"/>
               </w:rPr>
-              <w:t xml:space="preserve">Validate each state has a unique </w:t>
-            </w:r>
-            <w:r>
-              <w:rPr>
-                <w:rFonts w:ascii="Times New Roman" w:hAnsi="Times New Roman" w:cs="Times New Roman"/>
-                <w:sz w:val="24"/>
-                <w:szCs w:val="24"/>
-              </w:rPr>
-              <w:t>slug</w:t>
+              <w:t>Validate each state has a unique slug</w:t>
             </w:r>
           </w:p>
         </w:tc>
@@ -7351,23 +7325,7 @@
                 <w:sz w:val="24"/>
                 <w:szCs w:val="24"/>
               </w:rPr>
-              <w:t xml:space="preserve">First validate the state </w:t>
-            </w:r>
-            <w:r>
-              <w:rPr>
-                <w:rFonts w:ascii="Times New Roman" w:hAnsi="Times New Roman" w:cs="Times New Roman"/>
-                <w:sz w:val="24"/>
-                <w:szCs w:val="24"/>
-              </w:rPr>
-              <w:t>Slugs</w:t>
-            </w:r>
-            <w:r>
-              <w:rPr>
-                <w:rFonts w:ascii="Times New Roman" w:hAnsi="Times New Roman" w:cs="Times New Roman"/>
-                <w:sz w:val="24"/>
-                <w:szCs w:val="24"/>
-              </w:rPr>
-              <w:t xml:space="preserve"> is not empty</w:t>
+              <w:t>First validate the state Slugs is not empty</w:t>
             </w:r>
           </w:p>
         </w:tc>
@@ -7422,39 +7380,7 @@
                 <w:sz w:val="24"/>
                 <w:szCs w:val="24"/>
               </w:rPr>
-              <w:t xml:space="preserve">Then compare each </w:t>
-            </w:r>
-            <w:r>
-              <w:rPr>
-                <w:rFonts w:ascii="Times New Roman" w:hAnsi="Times New Roman" w:cs="Times New Roman"/>
-                <w:sz w:val="24"/>
-                <w:szCs w:val="24"/>
-              </w:rPr>
-              <w:t>slug</w:t>
-            </w:r>
-            <w:r>
-              <w:rPr>
-                <w:rFonts w:ascii="Times New Roman" w:hAnsi="Times New Roman" w:cs="Times New Roman"/>
-                <w:sz w:val="24"/>
-                <w:szCs w:val="24"/>
-              </w:rPr>
-              <w:t xml:space="preserve"> against the list and validate </w:t>
-            </w:r>
-            <w:r>
-              <w:rPr>
-                <w:rFonts w:ascii="Times New Roman" w:hAnsi="Times New Roman" w:cs="Times New Roman"/>
-                <w:sz w:val="24"/>
-                <w:szCs w:val="24"/>
-              </w:rPr>
-              <w:t>none of</w:t>
-            </w:r>
-            <w:r>
-              <w:rPr>
-                <w:rFonts w:ascii="Times New Roman" w:hAnsi="Times New Roman" w:cs="Times New Roman"/>
-                <w:sz w:val="24"/>
-                <w:szCs w:val="24"/>
-              </w:rPr>
-              <w:t xml:space="preserve"> them is duplicate</w:t>
+              <w:t>Then compare each slug against the list and validate none of them is duplicate</w:t>
             </w:r>
           </w:p>
         </w:tc>
@@ -7517,15 +7443,7 @@
                 <w:sz w:val="24"/>
                 <w:szCs w:val="24"/>
               </w:rPr>
-              <w:t>Each state has a unique</w:t>
-            </w:r>
-            <w:r>
-              <w:rPr>
-                <w:rFonts w:ascii="Times New Roman" w:hAnsi="Times New Roman" w:cs="Times New Roman"/>
-                <w:sz w:val="24"/>
-                <w:szCs w:val="24"/>
-              </w:rPr>
-              <w:t xml:space="preserve"> slug</w:t>
+              <w:t>Each state has a unique slug</w:t>
             </w:r>
           </w:p>
         </w:tc>
@@ -7811,6 +7729,463 @@
         </w:tc>
       </w:tr>
     </w:tbl>
+    <w:p>
+      <w:pPr>
+        <w:rPr>
+          <w:rFonts w:ascii="Arial" w:hAnsi="Arial" w:cs="Arial"/>
+          <w:sz w:val="24"/>
+          <w:szCs w:val="24"/>
+        </w:rPr>
+      </w:pPr>
+    </w:p>
+    <w:p>
+      <w:pPr>
+        <w:pStyle w:val="Heading1"/>
+      </w:pPr>
+      <w:r>
+        <w:t>Cypress Project in Visual Studio Code</w:t>
+      </w:r>
+      <w:r>
+        <w:t xml:space="preserve"> Test Suite</w:t>
+      </w:r>
+    </w:p>
+    <w:p>
+      <w:pPr>
+        <w:rPr>
+          <w:rFonts w:ascii="Arial" w:hAnsi="Arial" w:cs="Arial"/>
+          <w:sz w:val="24"/>
+          <w:szCs w:val="24"/>
+        </w:rPr>
+      </w:pPr>
+    </w:p>
+    <w:p>
+      <w:pPr>
+        <w:pStyle w:val="ListParagraph"/>
+        <w:numPr>
+          <w:ilvl w:val="0"/>
+          <w:numId w:val="2"/>
+        </w:numPr>
+        <w:rPr>
+          <w:rFonts w:ascii="Arial" w:hAnsi="Arial" w:cs="Arial"/>
+          <w:sz w:val="24"/>
+          <w:szCs w:val="24"/>
+        </w:rPr>
+      </w:pPr>
+      <w:r>
+        <w:rPr>
+          <w:rFonts w:ascii="Arial" w:hAnsi="Arial" w:cs="Arial"/>
+          <w:sz w:val="24"/>
+          <w:szCs w:val="24"/>
+        </w:rPr>
+        <w:t>Basic Validations (</w:t>
+      </w:r>
+      <w:proofErr w:type="spellStart"/>
+      <w:r>
+        <w:rPr>
+          <w:rFonts w:ascii="Arial" w:hAnsi="Arial" w:cs="Arial"/>
+          <w:sz w:val="24"/>
+          <w:szCs w:val="24"/>
+        </w:rPr>
+        <w:t>NBABasicValidations</w:t>
+      </w:r>
+      <w:proofErr w:type="spellEnd"/>
+      <w:r>
+        <w:rPr>
+          <w:rFonts w:ascii="Arial" w:hAnsi="Arial" w:cs="Arial"/>
+          <w:sz w:val="24"/>
+          <w:szCs w:val="24"/>
+        </w:rPr>
+        <w:t>)</w:t>
+      </w:r>
+    </w:p>
+    <w:p>
+      <w:pPr>
+        <w:pStyle w:val="ListParagraph"/>
+        <w:numPr>
+          <w:ilvl w:val="1"/>
+          <w:numId w:val="3"/>
+        </w:numPr>
+        <w:rPr>
+          <w:rFonts w:ascii="Arial" w:hAnsi="Arial" w:cs="Arial"/>
+          <w:sz w:val="24"/>
+          <w:szCs w:val="24"/>
+        </w:rPr>
+      </w:pPr>
+      <w:proofErr w:type="spellStart"/>
+      <w:r>
+        <w:rPr>
+          <w:rFonts w:ascii="Arial" w:hAnsi="Arial" w:cs="Arial"/>
+          <w:sz w:val="24"/>
+          <w:szCs w:val="24"/>
+        </w:rPr>
+        <w:t>Veriry</w:t>
+      </w:r>
+      <w:proofErr w:type="spellEnd"/>
+      <w:r>
+        <w:rPr>
+          <w:rFonts w:ascii="Arial" w:hAnsi="Arial" w:cs="Arial"/>
+          <w:sz w:val="24"/>
+          <w:szCs w:val="24"/>
+        </w:rPr>
+        <w:t xml:space="preserve"> the “Sign In” Button is visible on the homepage</w:t>
+      </w:r>
+    </w:p>
+    <w:p>
+      <w:pPr>
+        <w:pStyle w:val="ListParagraph"/>
+        <w:numPr>
+          <w:ilvl w:val="1"/>
+          <w:numId w:val="3"/>
+        </w:numPr>
+        <w:rPr>
+          <w:rFonts w:ascii="Arial" w:hAnsi="Arial" w:cs="Arial"/>
+          <w:sz w:val="24"/>
+          <w:szCs w:val="24"/>
+        </w:rPr>
+      </w:pPr>
+      <w:r>
+        <w:rPr>
+          <w:rFonts w:ascii="Arial" w:hAnsi="Arial" w:cs="Arial"/>
+          <w:sz w:val="24"/>
+          <w:szCs w:val="24"/>
+        </w:rPr>
+        <w:t>Verify the clicking on the “Sign In” button displays the second button</w:t>
+      </w:r>
+    </w:p>
+    <w:p>
+      <w:pPr>
+        <w:pStyle w:val="ListParagraph"/>
+        <w:numPr>
+          <w:ilvl w:val="1"/>
+          <w:numId w:val="3"/>
+        </w:numPr>
+        <w:rPr>
+          <w:rFonts w:ascii="Arial" w:hAnsi="Arial" w:cs="Arial"/>
+          <w:sz w:val="24"/>
+          <w:szCs w:val="24"/>
+        </w:rPr>
+      </w:pPr>
+      <w:r>
+        <w:rPr>
+          <w:rFonts w:ascii="Arial" w:hAnsi="Arial" w:cs="Arial"/>
+          <w:sz w:val="24"/>
+          <w:szCs w:val="24"/>
+        </w:rPr>
+        <w:t xml:space="preserve">Verify </w:t>
+      </w:r>
+      <w:r>
+        <w:rPr>
+          <w:rFonts w:ascii="Arial" w:hAnsi="Arial" w:cs="Arial"/>
+          <w:sz w:val="24"/>
+          <w:szCs w:val="24"/>
+        </w:rPr>
+        <w:t>“</w:t>
+      </w:r>
+      <w:r>
+        <w:rPr>
+          <w:rFonts w:ascii="Arial" w:hAnsi="Arial" w:cs="Arial"/>
+          <w:sz w:val="24"/>
+          <w:szCs w:val="24"/>
+        </w:rPr>
+        <w:t xml:space="preserve">the </w:t>
+      </w:r>
+      <w:r>
+        <w:rPr>
+          <w:rFonts w:ascii="Arial" w:hAnsi="Arial" w:cs="Arial"/>
+          <w:sz w:val="24"/>
+          <w:szCs w:val="24"/>
+        </w:rPr>
+        <w:t>Sign in with NBA ID” button is displayed</w:t>
+      </w:r>
+    </w:p>
+    <w:p>
+      <w:pPr>
+        <w:pStyle w:val="ListParagraph"/>
+        <w:numPr>
+          <w:ilvl w:val="1"/>
+          <w:numId w:val="3"/>
+        </w:numPr>
+        <w:rPr>
+          <w:rFonts w:ascii="Arial" w:hAnsi="Arial" w:cs="Arial"/>
+          <w:sz w:val="24"/>
+          <w:szCs w:val="24"/>
+        </w:rPr>
+      </w:pPr>
+      <w:r>
+        <w:rPr>
+          <w:rFonts w:ascii="Arial" w:hAnsi="Arial" w:cs="Arial"/>
+          <w:sz w:val="24"/>
+          <w:szCs w:val="24"/>
+        </w:rPr>
+        <w:t xml:space="preserve">Verify the </w:t>
+      </w:r>
+      <w:r>
+        <w:rPr>
+          <w:rFonts w:ascii="Arial" w:hAnsi="Arial" w:cs="Arial"/>
+          <w:sz w:val="24"/>
+          <w:szCs w:val="24"/>
+        </w:rPr>
+        <w:t>clicking of the “Sign in with NBA ID” displays the log in page</w:t>
+      </w:r>
+    </w:p>
+    <w:p>
+      <w:pPr>
+        <w:pStyle w:val="ListParagraph"/>
+        <w:numPr>
+          <w:ilvl w:val="0"/>
+          <w:numId w:val="3"/>
+        </w:numPr>
+        <w:rPr>
+          <w:rFonts w:ascii="Arial" w:hAnsi="Arial" w:cs="Arial"/>
+          <w:sz w:val="24"/>
+          <w:szCs w:val="24"/>
+        </w:rPr>
+      </w:pPr>
+      <w:r>
+        <w:rPr>
+          <w:rFonts w:ascii="Arial" w:hAnsi="Arial" w:cs="Arial"/>
+          <w:sz w:val="24"/>
+          <w:szCs w:val="24"/>
+        </w:rPr>
+        <w:t>Date pick validations</w:t>
+      </w:r>
+    </w:p>
+    <w:p>
+      <w:pPr>
+        <w:pStyle w:val="ListParagraph"/>
+        <w:numPr>
+          <w:ilvl w:val="1"/>
+          <w:numId w:val="3"/>
+        </w:numPr>
+        <w:rPr>
+          <w:rFonts w:ascii="Arial" w:hAnsi="Arial" w:cs="Arial"/>
+          <w:sz w:val="24"/>
+          <w:szCs w:val="24"/>
+        </w:rPr>
+      </w:pPr>
+      <w:r>
+        <w:rPr>
+          <w:rFonts w:ascii="Arial" w:hAnsi="Arial" w:cs="Arial"/>
+          <w:sz w:val="24"/>
+          <w:szCs w:val="24"/>
+        </w:rPr>
+        <w:t>Date picker is visible</w:t>
+      </w:r>
+    </w:p>
+    <w:p>
+      <w:pPr>
+        <w:pStyle w:val="ListParagraph"/>
+        <w:numPr>
+          <w:ilvl w:val="1"/>
+          <w:numId w:val="3"/>
+        </w:numPr>
+        <w:rPr>
+          <w:rFonts w:ascii="Arial" w:hAnsi="Arial" w:cs="Arial"/>
+          <w:sz w:val="24"/>
+          <w:szCs w:val="24"/>
+        </w:rPr>
+      </w:pPr>
+      <w:r>
+        <w:rPr>
+          <w:rFonts w:ascii="Arial" w:hAnsi="Arial" w:cs="Arial"/>
+          <w:sz w:val="24"/>
+          <w:szCs w:val="24"/>
+        </w:rPr>
+        <w:t>Date picker contain today in it</w:t>
+      </w:r>
+    </w:p>
+    <w:p>
+      <w:pPr>
+        <w:pStyle w:val="ListParagraph"/>
+        <w:numPr>
+          <w:ilvl w:val="1"/>
+          <w:numId w:val="3"/>
+        </w:numPr>
+        <w:rPr>
+          <w:rFonts w:ascii="Arial" w:hAnsi="Arial" w:cs="Arial"/>
+          <w:sz w:val="24"/>
+          <w:szCs w:val="24"/>
+        </w:rPr>
+      </w:pPr>
+      <w:r>
+        <w:rPr>
+          <w:rFonts w:ascii="Arial" w:hAnsi="Arial" w:cs="Arial"/>
+          <w:sz w:val="24"/>
+          <w:szCs w:val="24"/>
+        </w:rPr>
+        <w:t xml:space="preserve">Date picker contains </w:t>
+      </w:r>
+      <w:r>
+        <w:rPr>
+          <w:rFonts w:ascii="Arial" w:hAnsi="Arial" w:cs="Arial"/>
+          <w:sz w:val="24"/>
+          <w:szCs w:val="24"/>
+        </w:rPr>
+        <w:t>today -3 days</w:t>
+      </w:r>
+    </w:p>
+    <w:p>
+      <w:pPr>
+        <w:pStyle w:val="ListParagraph"/>
+        <w:numPr>
+          <w:ilvl w:val="1"/>
+          <w:numId w:val="3"/>
+        </w:numPr>
+        <w:rPr>
+          <w:rFonts w:ascii="Arial" w:hAnsi="Arial" w:cs="Arial"/>
+          <w:sz w:val="24"/>
+          <w:szCs w:val="24"/>
+        </w:rPr>
+      </w:pPr>
+      <w:r>
+        <w:rPr>
+          <w:rFonts w:ascii="Arial" w:hAnsi="Arial" w:cs="Arial"/>
+          <w:sz w:val="24"/>
+          <w:szCs w:val="24"/>
+        </w:rPr>
+        <w:lastRenderedPageBreak/>
+        <w:t>All the fourth days can be selected</w:t>
+      </w:r>
+    </w:p>
+    <w:p>
+      <w:pPr>
+        <w:pStyle w:val="ListParagraph"/>
+        <w:numPr>
+          <w:ilvl w:val="0"/>
+          <w:numId w:val="3"/>
+        </w:numPr>
+        <w:rPr>
+          <w:rFonts w:ascii="Arial" w:hAnsi="Arial" w:cs="Arial"/>
+          <w:sz w:val="24"/>
+          <w:szCs w:val="24"/>
+        </w:rPr>
+      </w:pPr>
+      <w:r>
+        <w:rPr>
+          <w:rFonts w:ascii="Arial" w:hAnsi="Arial" w:cs="Arial"/>
+          <w:sz w:val="24"/>
+          <w:szCs w:val="24"/>
+        </w:rPr>
+        <w:t>Wrong email format (</w:t>
+      </w:r>
+      <w:proofErr w:type="spellStart"/>
+      <w:r>
+        <w:rPr>
+          <w:rFonts w:ascii="Arial" w:hAnsi="Arial" w:cs="Arial"/>
+          <w:sz w:val="24"/>
+          <w:szCs w:val="24"/>
+        </w:rPr>
+        <w:t>NBAWrongFormatLogIn</w:t>
+      </w:r>
+      <w:proofErr w:type="spellEnd"/>
+      <w:r>
+        <w:rPr>
+          <w:rFonts w:ascii="Arial" w:hAnsi="Arial" w:cs="Arial"/>
+          <w:sz w:val="24"/>
+          <w:szCs w:val="24"/>
+        </w:rPr>
+        <w:t>)</w:t>
+      </w:r>
+    </w:p>
+    <w:p>
+      <w:pPr>
+        <w:pStyle w:val="ListParagraph"/>
+        <w:numPr>
+          <w:ilvl w:val="0"/>
+          <w:numId w:val="3"/>
+        </w:numPr>
+        <w:rPr>
+          <w:rFonts w:ascii="Arial" w:hAnsi="Arial" w:cs="Arial"/>
+          <w:sz w:val="24"/>
+          <w:szCs w:val="24"/>
+        </w:rPr>
+      </w:pPr>
+      <w:r>
+        <w:rPr>
+          <w:rFonts w:ascii="Arial" w:hAnsi="Arial" w:cs="Arial"/>
+          <w:sz w:val="24"/>
+          <w:szCs w:val="24"/>
+        </w:rPr>
+        <w:t>Wrong Log in (</w:t>
+      </w:r>
+      <w:proofErr w:type="spellStart"/>
+      <w:r>
+        <w:rPr>
+          <w:rFonts w:ascii="Arial" w:hAnsi="Arial" w:cs="Arial"/>
+          <w:sz w:val="24"/>
+          <w:szCs w:val="24"/>
+        </w:rPr>
+        <w:t>NBAWrongLogIn</w:t>
+      </w:r>
+      <w:proofErr w:type="spellEnd"/>
+      <w:r>
+        <w:rPr>
+          <w:rFonts w:ascii="Arial" w:hAnsi="Arial" w:cs="Arial"/>
+          <w:sz w:val="24"/>
+          <w:szCs w:val="24"/>
+        </w:rPr>
+        <w:t>)</w:t>
+      </w:r>
+    </w:p>
+    <w:p>
+      <w:pPr>
+        <w:pStyle w:val="ListParagraph"/>
+        <w:numPr>
+          <w:ilvl w:val="0"/>
+          <w:numId w:val="3"/>
+        </w:numPr>
+        <w:rPr>
+          <w:rFonts w:ascii="Arial" w:hAnsi="Arial" w:cs="Arial"/>
+          <w:sz w:val="24"/>
+          <w:szCs w:val="24"/>
+        </w:rPr>
+      </w:pPr>
+      <w:r>
+        <w:rPr>
+          <w:rFonts w:ascii="Arial" w:hAnsi="Arial" w:cs="Arial"/>
+          <w:sz w:val="24"/>
+          <w:szCs w:val="24"/>
+        </w:rPr>
+        <w:t>Successful Log In (</w:t>
+      </w:r>
+      <w:proofErr w:type="spellStart"/>
+      <w:r>
+        <w:rPr>
+          <w:rFonts w:ascii="Arial" w:hAnsi="Arial" w:cs="Arial"/>
+          <w:sz w:val="24"/>
+          <w:szCs w:val="24"/>
+        </w:rPr>
+        <w:t>NBASuccessfulSignIn</w:t>
+      </w:r>
+      <w:proofErr w:type="spellEnd"/>
+      <w:r>
+        <w:rPr>
+          <w:rFonts w:ascii="Arial" w:hAnsi="Arial" w:cs="Arial"/>
+          <w:sz w:val="24"/>
+          <w:szCs w:val="24"/>
+        </w:rPr>
+        <w:t>)</w:t>
+      </w:r>
+    </w:p>
+    <w:p>
+      <w:pPr>
+        <w:pStyle w:val="ListParagraph"/>
+        <w:rPr>
+          <w:rFonts w:ascii="Arial" w:hAnsi="Arial" w:cs="Arial"/>
+          <w:sz w:val="24"/>
+          <w:szCs w:val="24"/>
+        </w:rPr>
+      </w:pPr>
+    </w:p>
+    <w:p>
+      <w:pPr>
+        <w:rPr>
+          <w:rFonts w:ascii="Arial" w:hAnsi="Arial" w:cs="Arial"/>
+          <w:sz w:val="24"/>
+          <w:szCs w:val="24"/>
+        </w:rPr>
+      </w:pPr>
+    </w:p>
     <w:p>
       <w:pPr>
         <w:rPr>
@@ -7835,16 +8210,17 @@
   <w:abstractNum w:abstractNumId="0" w15:restartNumberingAfterBreak="0">
     <w:nsid w:val="36300F62"/>
     <w:multiLevelType w:val="hybridMultilevel"/>
-    <w:tmpl w:val="E26CF78C"/>
-    <w:lvl w:ilvl="0" w:tplc="2FA8B9F0">
-      <w:numFmt w:val="bullet"/>
-      <w:lvlText w:val=""/>
+    <w:tmpl w:val="F0905FE6"/>
+    <w:lvl w:ilvl="0" w:tplc="0809000F">
+      <w:start w:val="1"/>
+      <w:numFmt w:val="decimal"/>
+      <w:lvlText w:val="%1."/>
       <w:lvlJc w:val="left"/>
       <w:pPr>
         <w:ind w:left="720" w:hanging="360"/>
       </w:pPr>
       <w:rPr>
-        <w:rFonts w:ascii="Symbol" w:eastAsiaTheme="minorHAnsi" w:hAnsi="Symbol" w:cs="Arial" w:hint="default"/>
+        <w:rFonts w:hint="default"/>
       </w:rPr>
     </w:lvl>
     <w:lvl w:ilvl="1" w:tplc="08090003" w:tentative="1">
@@ -7944,8 +8320,195 @@
       </w:rPr>
     </w:lvl>
   </w:abstractNum>
+  <w:abstractNum w:abstractNumId="1" w15:restartNumberingAfterBreak="0">
+    <w:nsid w:val="5A4D00D8"/>
+    <w:multiLevelType w:val="hybridMultilevel"/>
+    <w:tmpl w:val="8DF2E864"/>
+    <w:lvl w:ilvl="0" w:tplc="FFFFFFFF">
+      <w:start w:val="1"/>
+      <w:numFmt w:val="decimal"/>
+      <w:lvlText w:val="%1."/>
+      <w:lvlJc w:val="left"/>
+      <w:pPr>
+        <w:ind w:left="720" w:hanging="360"/>
+      </w:pPr>
+      <w:rPr>
+        <w:rFonts w:hint="default"/>
+      </w:rPr>
+    </w:lvl>
+    <w:lvl w:ilvl="1" w:tplc="08090001">
+      <w:start w:val="1"/>
+      <w:numFmt w:val="bullet"/>
+      <w:lvlText w:val=""/>
+      <w:lvlJc w:val="left"/>
+      <w:pPr>
+        <w:ind w:left="1440" w:hanging="360"/>
+      </w:pPr>
+      <w:rPr>
+        <w:rFonts w:ascii="Symbol" w:hAnsi="Symbol" w:hint="default"/>
+      </w:rPr>
+    </w:lvl>
+    <w:lvl w:ilvl="2" w:tplc="FFFFFFFF" w:tentative="1">
+      <w:start w:val="1"/>
+      <w:numFmt w:val="lowerRoman"/>
+      <w:lvlText w:val="%3."/>
+      <w:lvlJc w:val="right"/>
+      <w:pPr>
+        <w:ind w:left="2160" w:hanging="180"/>
+      </w:pPr>
+    </w:lvl>
+    <w:lvl w:ilvl="3" w:tplc="FFFFFFFF" w:tentative="1">
+      <w:start w:val="1"/>
+      <w:numFmt w:val="decimal"/>
+      <w:lvlText w:val="%4."/>
+      <w:lvlJc w:val="left"/>
+      <w:pPr>
+        <w:ind w:left="2880" w:hanging="360"/>
+      </w:pPr>
+    </w:lvl>
+    <w:lvl w:ilvl="4" w:tplc="FFFFFFFF" w:tentative="1">
+      <w:start w:val="1"/>
+      <w:numFmt w:val="lowerLetter"/>
+      <w:lvlText w:val="%5."/>
+      <w:lvlJc w:val="left"/>
+      <w:pPr>
+        <w:ind w:left="3600" w:hanging="360"/>
+      </w:pPr>
+    </w:lvl>
+    <w:lvl w:ilvl="5" w:tplc="FFFFFFFF" w:tentative="1">
+      <w:start w:val="1"/>
+      <w:numFmt w:val="lowerRoman"/>
+      <w:lvlText w:val="%6."/>
+      <w:lvlJc w:val="right"/>
+      <w:pPr>
+        <w:ind w:left="4320" w:hanging="180"/>
+      </w:pPr>
+    </w:lvl>
+    <w:lvl w:ilvl="6" w:tplc="FFFFFFFF" w:tentative="1">
+      <w:start w:val="1"/>
+      <w:numFmt w:val="decimal"/>
+      <w:lvlText w:val="%7."/>
+      <w:lvlJc w:val="left"/>
+      <w:pPr>
+        <w:ind w:left="5040" w:hanging="360"/>
+      </w:pPr>
+    </w:lvl>
+    <w:lvl w:ilvl="7" w:tplc="FFFFFFFF" w:tentative="1">
+      <w:start w:val="1"/>
+      <w:numFmt w:val="lowerLetter"/>
+      <w:lvlText w:val="%8."/>
+      <w:lvlJc w:val="left"/>
+      <w:pPr>
+        <w:ind w:left="5760" w:hanging="360"/>
+      </w:pPr>
+    </w:lvl>
+    <w:lvl w:ilvl="8" w:tplc="FFFFFFFF" w:tentative="1">
+      <w:start w:val="1"/>
+      <w:numFmt w:val="lowerRoman"/>
+      <w:lvlText w:val="%9."/>
+      <w:lvlJc w:val="right"/>
+      <w:pPr>
+        <w:ind w:left="6480" w:hanging="180"/>
+      </w:pPr>
+    </w:lvl>
+  </w:abstractNum>
+  <w:abstractNum w:abstractNumId="2" w15:restartNumberingAfterBreak="0">
+    <w:nsid w:val="797D099D"/>
+    <w:multiLevelType w:val="hybridMultilevel"/>
+    <w:tmpl w:val="00CCFB0E"/>
+    <w:lvl w:ilvl="0" w:tplc="C88092F8">
+      <w:start w:val="1"/>
+      <w:numFmt w:val="decimal"/>
+      <w:lvlText w:val="%1."/>
+      <w:lvlJc w:val="left"/>
+      <w:pPr>
+        <w:ind w:left="720" w:hanging="360"/>
+      </w:pPr>
+      <w:rPr>
+        <w:rFonts w:hint="default"/>
+      </w:rPr>
+    </w:lvl>
+    <w:lvl w:ilvl="1" w:tplc="08090019">
+      <w:start w:val="1"/>
+      <w:numFmt w:val="lowerLetter"/>
+      <w:lvlText w:val="%2."/>
+      <w:lvlJc w:val="left"/>
+      <w:pPr>
+        <w:ind w:left="1440" w:hanging="360"/>
+      </w:pPr>
+    </w:lvl>
+    <w:lvl w:ilvl="2" w:tplc="0809001B" w:tentative="1">
+      <w:start w:val="1"/>
+      <w:numFmt w:val="lowerRoman"/>
+      <w:lvlText w:val="%3."/>
+      <w:lvlJc w:val="right"/>
+      <w:pPr>
+        <w:ind w:left="2160" w:hanging="180"/>
+      </w:pPr>
+    </w:lvl>
+    <w:lvl w:ilvl="3" w:tplc="0809000F" w:tentative="1">
+      <w:start w:val="1"/>
+      <w:numFmt w:val="decimal"/>
+      <w:lvlText w:val="%4."/>
+      <w:lvlJc w:val="left"/>
+      <w:pPr>
+        <w:ind w:left="2880" w:hanging="360"/>
+      </w:pPr>
+    </w:lvl>
+    <w:lvl w:ilvl="4" w:tplc="08090019" w:tentative="1">
+      <w:start w:val="1"/>
+      <w:numFmt w:val="lowerLetter"/>
+      <w:lvlText w:val="%5."/>
+      <w:lvlJc w:val="left"/>
+      <w:pPr>
+        <w:ind w:left="3600" w:hanging="360"/>
+      </w:pPr>
+    </w:lvl>
+    <w:lvl w:ilvl="5" w:tplc="0809001B" w:tentative="1">
+      <w:start w:val="1"/>
+      <w:numFmt w:val="lowerRoman"/>
+      <w:lvlText w:val="%6."/>
+      <w:lvlJc w:val="right"/>
+      <w:pPr>
+        <w:ind w:left="4320" w:hanging="180"/>
+      </w:pPr>
+    </w:lvl>
+    <w:lvl w:ilvl="6" w:tplc="0809000F" w:tentative="1">
+      <w:start w:val="1"/>
+      <w:numFmt w:val="decimal"/>
+      <w:lvlText w:val="%7."/>
+      <w:lvlJc w:val="left"/>
+      <w:pPr>
+        <w:ind w:left="5040" w:hanging="360"/>
+      </w:pPr>
+    </w:lvl>
+    <w:lvl w:ilvl="7" w:tplc="08090019" w:tentative="1">
+      <w:start w:val="1"/>
+      <w:numFmt w:val="lowerLetter"/>
+      <w:lvlText w:val="%8."/>
+      <w:lvlJc w:val="left"/>
+      <w:pPr>
+        <w:ind w:left="5760" w:hanging="360"/>
+      </w:pPr>
+    </w:lvl>
+    <w:lvl w:ilvl="8" w:tplc="0809001B" w:tentative="1">
+      <w:start w:val="1"/>
+      <w:numFmt w:val="lowerRoman"/>
+      <w:lvlText w:val="%9."/>
+      <w:lvlJc w:val="right"/>
+      <w:pPr>
+        <w:ind w:left="6480" w:hanging="180"/>
+      </w:pPr>
+    </w:lvl>
+  </w:abstractNum>
   <w:num w:numId="1" w16cid:durableId="1511020440">
     <w:abstractNumId w:val="0"/>
+  </w:num>
+  <w:num w:numId="2" w16cid:durableId="1883208831">
+    <w:abstractNumId w:val="2"/>
+  </w:num>
+  <w:num w:numId="3" w16cid:durableId="2079085284">
+    <w:abstractNumId w:val="1"/>
   </w:num>
 </w:numbering>
 </file>

</xml_diff>

<commit_message>
Adding some basic security testing scripts, basic performance and load testing scripts and one accessibility testing. Also adding AXE plugging to be able to test site's accessibility
</commit_message>
<xml_diff>
--- a/TestCaseDocumentation.docx
+++ b/TestCaseDocumentation.docx
@@ -106,11 +106,9 @@
       <w:pPr>
         <w:pStyle w:val="Heading1"/>
       </w:pPr>
-      <w:proofErr w:type="spellStart"/>
       <w:r>
         <w:t>PostMan</w:t>
       </w:r>
-      <w:proofErr w:type="spellEnd"/>
       <w:r>
         <w:t xml:space="preserve"> Test Suite</w:t>
       </w:r>
@@ -320,18 +318,8 @@
                 <w:sz w:val="24"/>
                 <w:szCs w:val="24"/>
               </w:rPr>
-              <w:t xml:space="preserve">Method: </w:t>
-            </w:r>
-            <w:proofErr w:type="spellStart"/>
-            <w:r>
-              <w:rPr>
-                <w:rFonts w:ascii="Times New Roman" w:hAnsi="Times New Roman" w:cs="Times New Roman"/>
-                <w:sz w:val="24"/>
-                <w:szCs w:val="24"/>
-              </w:rPr>
-              <w:t>GetPopulation</w:t>
-            </w:r>
-            <w:proofErr w:type="spellEnd"/>
+              <w:t>Method: GetPopulation</w:t>
+            </w:r>
           </w:p>
         </w:tc>
       </w:tr>
@@ -1864,25 +1852,7 @@
                 <w:sz w:val="24"/>
                 <w:szCs w:val="24"/>
               </w:rPr>
-              <w:t xml:space="preserve">Query the </w:t>
-            </w:r>
-            <w:proofErr w:type="spellStart"/>
-            <w:r>
-              <w:rPr>
-                <w:rFonts w:ascii="Times New Roman" w:hAnsi="Times New Roman" w:cs="Times New Roman"/>
-                <w:sz w:val="24"/>
-                <w:szCs w:val="24"/>
-              </w:rPr>
-              <w:t>GetNationalLatestYearData</w:t>
-            </w:r>
-            <w:proofErr w:type="spellEnd"/>
-            <w:r>
-              <w:rPr>
-                <w:rFonts w:ascii="Times New Roman" w:hAnsi="Times New Roman" w:cs="Times New Roman"/>
-                <w:sz w:val="24"/>
-                <w:szCs w:val="24"/>
-              </w:rPr>
-              <w:t xml:space="preserve"> to validate the latest year</w:t>
+              <w:t>Query the GetNationalLatestYearData to validate the latest year</w:t>
             </w:r>
           </w:p>
         </w:tc>
@@ -2001,25 +1971,7 @@
                 <w:sz w:val="24"/>
                 <w:szCs w:val="24"/>
               </w:rPr>
-              <w:t xml:space="preserve">The latest year from the </w:t>
-            </w:r>
-            <w:proofErr w:type="spellStart"/>
-            <w:r>
-              <w:rPr>
-                <w:rFonts w:ascii="Times New Roman" w:hAnsi="Times New Roman" w:cs="Times New Roman"/>
-                <w:sz w:val="24"/>
-                <w:szCs w:val="24"/>
-              </w:rPr>
-              <w:t>GetNationalLatestYearData</w:t>
-            </w:r>
-            <w:proofErr w:type="spellEnd"/>
-            <w:r>
-              <w:rPr>
-                <w:rFonts w:ascii="Times New Roman" w:hAnsi="Times New Roman" w:cs="Times New Roman"/>
-                <w:sz w:val="24"/>
-                <w:szCs w:val="24"/>
-              </w:rPr>
-              <w:t xml:space="preserve"> API match with this body current year</w:t>
+              <w:t>The latest year from the GetNationalLatestYearData API match with this body current year</w:t>
             </w:r>
           </w:p>
         </w:tc>
@@ -2339,16 +2291,7 @@
                 <w:sz w:val="24"/>
                 <w:szCs w:val="24"/>
               </w:rPr>
-              <w:t xml:space="preserve">Method: </w:t>
-            </w:r>
-            <w:proofErr w:type="spellStart"/>
-            <w:r>
-              <w:rPr>
-                <w:rFonts w:ascii="Times New Roman" w:hAnsi="Times New Roman" w:cs="Times New Roman"/>
-                <w:sz w:val="24"/>
-                <w:szCs w:val="24"/>
-              </w:rPr>
-              <w:t>Get</w:t>
+              <w:t>Method: Get</w:t>
             </w:r>
             <w:r>
               <w:rPr>
@@ -2358,7 +2301,6 @@
               </w:rPr>
               <w:t>NationalLatestYearData</w:t>
             </w:r>
-            <w:proofErr w:type="spellEnd"/>
           </w:p>
         </w:tc>
       </w:tr>
@@ -5020,7 +4962,6 @@
               </w:rPr>
               <w:t xml:space="preserve">Method: </w:t>
             </w:r>
-            <w:proofErr w:type="spellStart"/>
             <w:r>
               <w:rPr>
                 <w:rFonts w:ascii="Times New Roman" w:hAnsi="Times New Roman" w:cs="Times New Roman"/>
@@ -5029,7 +4970,6 @@
               </w:rPr>
               <w:t>GetStateLatestYearData</w:t>
             </w:r>
-            <w:proofErr w:type="spellEnd"/>
           </w:p>
         </w:tc>
       </w:tr>
@@ -5940,43 +5880,7 @@
                 <w:sz w:val="24"/>
                 <w:szCs w:val="24"/>
               </w:rPr>
-              <w:t xml:space="preserve">federal district of </w:t>
-            </w:r>
-            <w:proofErr w:type="spellStart"/>
-            <w:r>
-              <w:rPr>
-                <w:rFonts w:ascii="Times New Roman" w:hAnsi="Times New Roman" w:cs="Times New Roman"/>
-                <w:sz w:val="24"/>
-                <w:szCs w:val="24"/>
-              </w:rPr>
-              <w:t>columbia</w:t>
-            </w:r>
-            <w:proofErr w:type="spellEnd"/>
-            <w:r>
-              <w:rPr>
-                <w:rFonts w:ascii="Times New Roman" w:hAnsi="Times New Roman" w:cs="Times New Roman"/>
-                <w:sz w:val="24"/>
-                <w:szCs w:val="24"/>
-              </w:rPr>
-              <w:t xml:space="preserve"> + </w:t>
-            </w:r>
-            <w:proofErr w:type="spellStart"/>
-            <w:r>
-              <w:rPr>
-                <w:rFonts w:ascii="Times New Roman" w:hAnsi="Times New Roman" w:cs="Times New Roman"/>
-                <w:sz w:val="24"/>
-                <w:szCs w:val="24"/>
-              </w:rPr>
-              <w:t>puerto</w:t>
-            </w:r>
-            <w:proofErr w:type="spellEnd"/>
-            <w:r>
-              <w:rPr>
-                <w:rFonts w:ascii="Times New Roman" w:hAnsi="Times New Roman" w:cs="Times New Roman"/>
-                <w:sz w:val="24"/>
-                <w:szCs w:val="24"/>
-              </w:rPr>
-              <w:t xml:space="preserve"> Rico</w:t>
+              <w:t>federal district of columbia + puerto Rico</w:t>
             </w:r>
           </w:p>
         </w:tc>
@@ -7777,25 +7681,7 @@
           <w:sz w:val="24"/>
           <w:szCs w:val="24"/>
         </w:rPr>
-        <w:t>Basic Validations (</w:t>
-      </w:r>
-      <w:proofErr w:type="spellStart"/>
-      <w:r>
-        <w:rPr>
-          <w:rFonts w:ascii="Arial" w:hAnsi="Arial" w:cs="Arial"/>
-          <w:sz w:val="24"/>
-          <w:szCs w:val="24"/>
-        </w:rPr>
-        <w:t>NBABasicValidations</w:t>
-      </w:r>
-      <w:proofErr w:type="spellEnd"/>
-      <w:r>
-        <w:rPr>
-          <w:rFonts w:ascii="Arial" w:hAnsi="Arial" w:cs="Arial"/>
-          <w:sz w:val="24"/>
-          <w:szCs w:val="24"/>
-        </w:rPr>
-        <w:t>)</w:t>
+        <w:t>Basic Validations (NBABasicValidations)</w:t>
       </w:r>
     </w:p>
     <w:p>
@@ -7811,23 +7697,13 @@
           <w:szCs w:val="24"/>
         </w:rPr>
       </w:pPr>
-      <w:proofErr w:type="spellStart"/>
       <w:r>
         <w:rPr>
           <w:rFonts w:ascii="Arial" w:hAnsi="Arial" w:cs="Arial"/>
           <w:sz w:val="24"/>
           <w:szCs w:val="24"/>
         </w:rPr>
-        <w:t>Veriry</w:t>
-      </w:r>
-      <w:proofErr w:type="spellEnd"/>
-      <w:r>
-        <w:rPr>
-          <w:rFonts w:ascii="Arial" w:hAnsi="Arial" w:cs="Arial"/>
-          <w:sz w:val="24"/>
-          <w:szCs w:val="24"/>
-        </w:rPr>
-        <w:t xml:space="preserve"> the “Sign In” Button is visible on the homepage</w:t>
+        <w:t>Veriry the “Sign In” Button is visible on the homepage</w:t>
       </w:r>
     </w:p>
     <w:p>
@@ -8066,25 +7942,7 @@
           <w:sz w:val="24"/>
           <w:szCs w:val="24"/>
         </w:rPr>
-        <w:t>Wrong email format (</w:t>
-      </w:r>
-      <w:proofErr w:type="spellStart"/>
-      <w:r>
-        <w:rPr>
-          <w:rFonts w:ascii="Arial" w:hAnsi="Arial" w:cs="Arial"/>
-          <w:sz w:val="24"/>
-          <w:szCs w:val="24"/>
-        </w:rPr>
-        <w:t>NBAWrongFormatLogIn</w:t>
-      </w:r>
-      <w:proofErr w:type="spellEnd"/>
-      <w:r>
-        <w:rPr>
-          <w:rFonts w:ascii="Arial" w:hAnsi="Arial" w:cs="Arial"/>
-          <w:sz w:val="24"/>
-          <w:szCs w:val="24"/>
-        </w:rPr>
-        <w:t>)</w:t>
+        <w:t>Wrong email format (NBAWrongFormatLogIn)</w:t>
       </w:r>
     </w:p>
     <w:p>
@@ -8106,25 +7964,7 @@
           <w:sz w:val="24"/>
           <w:szCs w:val="24"/>
         </w:rPr>
-        <w:t>Wrong Log in (</w:t>
-      </w:r>
-      <w:proofErr w:type="spellStart"/>
-      <w:r>
-        <w:rPr>
-          <w:rFonts w:ascii="Arial" w:hAnsi="Arial" w:cs="Arial"/>
-          <w:sz w:val="24"/>
-          <w:szCs w:val="24"/>
-        </w:rPr>
-        <w:t>NBAWrongLogIn</w:t>
-      </w:r>
-      <w:proofErr w:type="spellEnd"/>
-      <w:r>
-        <w:rPr>
-          <w:rFonts w:ascii="Arial" w:hAnsi="Arial" w:cs="Arial"/>
-          <w:sz w:val="24"/>
-          <w:szCs w:val="24"/>
-        </w:rPr>
-        <w:t>)</w:t>
+        <w:t>Wrong Log in (NBAWrongLogIn)</w:t>
       </w:r>
     </w:p>
     <w:p>
@@ -8146,25 +7986,7 @@
           <w:sz w:val="24"/>
           <w:szCs w:val="24"/>
         </w:rPr>
-        <w:t>Successful Log In (</w:t>
-      </w:r>
-      <w:proofErr w:type="spellStart"/>
-      <w:r>
-        <w:rPr>
-          <w:rFonts w:ascii="Arial" w:hAnsi="Arial" w:cs="Arial"/>
-          <w:sz w:val="24"/>
-          <w:szCs w:val="24"/>
-        </w:rPr>
-        <w:t>NBASuccessfulSignIn</w:t>
-      </w:r>
-      <w:proofErr w:type="spellEnd"/>
-      <w:r>
-        <w:rPr>
-          <w:rFonts w:ascii="Arial" w:hAnsi="Arial" w:cs="Arial"/>
-          <w:sz w:val="24"/>
-          <w:szCs w:val="24"/>
-        </w:rPr>
-        <w:t>)</w:t>
+        <w:t>Successful Log In (NBASuccessfulSignIn)</w:t>
       </w:r>
     </w:p>
     <w:p>
@@ -8185,9 +8007,231 @@
           <w:szCs w:val="24"/>
         </w:rPr>
       </w:pPr>
+      <w:r>
+        <w:rPr>
+          <w:rFonts w:ascii="Arial" w:hAnsi="Arial" w:cs="Arial"/>
+          <w:sz w:val="24"/>
+          <w:szCs w:val="24"/>
+        </w:rPr>
+        <w:t xml:space="preserve">For the </w:t>
+      </w:r>
+      <w:r>
+        <w:rPr>
+          <w:rFonts w:ascii="Arial" w:hAnsi="Arial" w:cs="Arial"/>
+          <w:sz w:val="24"/>
+          <w:szCs w:val="24"/>
+        </w:rPr>
+        <w:t>Accessibility</w:t>
+      </w:r>
+      <w:r>
+        <w:rPr>
+          <w:rFonts w:ascii="Arial" w:hAnsi="Arial" w:cs="Arial"/>
+          <w:sz w:val="24"/>
+          <w:szCs w:val="24"/>
+        </w:rPr>
+        <w:t xml:space="preserve"> test, install </w:t>
+      </w:r>
     </w:p>
     <w:p>
       <w:pPr>
+        <w:rPr>
+          <w:rFonts w:ascii="Arial" w:hAnsi="Arial" w:cs="Arial"/>
+          <w:sz w:val="24"/>
+          <w:szCs w:val="24"/>
+        </w:rPr>
+      </w:pPr>
+      <w:r>
+        <w:rPr>
+          <w:rFonts w:ascii="Arial" w:hAnsi="Arial" w:cs="Arial"/>
+          <w:sz w:val="24"/>
+          <w:szCs w:val="24"/>
+        </w:rPr>
+        <w:t>npm install --save-dev cypress-axe</w:t>
+      </w:r>
+    </w:p>
+    <w:p>
+      <w:pPr>
+        <w:rPr>
+          <w:rFonts w:ascii="Arial" w:hAnsi="Arial" w:cs="Arial"/>
+          <w:sz w:val="24"/>
+          <w:szCs w:val="24"/>
+        </w:rPr>
+      </w:pPr>
+    </w:p>
+    <w:p>
+      <w:pPr>
+        <w:pStyle w:val="ListParagraph"/>
+        <w:numPr>
+          <w:ilvl w:val="0"/>
+          <w:numId w:val="5"/>
+        </w:numPr>
+        <w:rPr>
+          <w:rFonts w:ascii="Arial" w:hAnsi="Arial" w:cs="Arial"/>
+          <w:sz w:val="24"/>
+          <w:szCs w:val="24"/>
+        </w:rPr>
+      </w:pPr>
+      <w:r>
+        <w:rPr>
+          <w:rFonts w:ascii="Arial" w:hAnsi="Arial" w:cs="Arial"/>
+          <w:sz w:val="24"/>
+          <w:szCs w:val="24"/>
+        </w:rPr>
+        <w:t>Accessibility Test (NBAAccessibilityTest)</w:t>
+      </w:r>
+    </w:p>
+    <w:p>
+      <w:pPr>
+        <w:pStyle w:val="ListParagraph"/>
+        <w:numPr>
+          <w:ilvl w:val="0"/>
+          <w:numId w:val="5"/>
+        </w:numPr>
+        <w:rPr>
+          <w:rFonts w:ascii="Arial" w:hAnsi="Arial" w:cs="Arial"/>
+          <w:sz w:val="24"/>
+          <w:szCs w:val="24"/>
+        </w:rPr>
+      </w:pPr>
+      <w:r>
+        <w:rPr>
+          <w:rFonts w:ascii="Arial" w:hAnsi="Arial" w:cs="Arial"/>
+          <w:sz w:val="24"/>
+          <w:szCs w:val="24"/>
+        </w:rPr>
+        <w:t>Some basic performance tests</w:t>
+      </w:r>
+    </w:p>
+    <w:p>
+      <w:pPr>
+        <w:pStyle w:val="ListParagraph"/>
+        <w:numPr>
+          <w:ilvl w:val="1"/>
+          <w:numId w:val="5"/>
+        </w:numPr>
+        <w:rPr>
+          <w:rFonts w:ascii="Arial" w:hAnsi="Arial" w:cs="Arial"/>
+          <w:sz w:val="24"/>
+          <w:szCs w:val="24"/>
+        </w:rPr>
+      </w:pPr>
+      <w:r>
+        <w:rPr>
+          <w:rFonts w:ascii="Arial" w:hAnsi="Arial" w:cs="Arial"/>
+          <w:sz w:val="24"/>
+          <w:szCs w:val="24"/>
+        </w:rPr>
+        <w:t xml:space="preserve">Page Load Time: </w:t>
+      </w:r>
+      <w:r>
+        <w:rPr>
+          <w:rFonts w:ascii="Arial" w:hAnsi="Arial" w:cs="Arial"/>
+          <w:sz w:val="24"/>
+          <w:szCs w:val="24"/>
+        </w:rPr>
+        <w:t xml:space="preserve">Measure the time it takes for a specific page to fully load. This includes the time taken to fetch and render all page resources such as HTML, CSS, JavaScript, images, and other assets. </w:t>
+      </w:r>
+    </w:p>
+    <w:p>
+      <w:pPr>
+        <w:pStyle w:val="ListParagraph"/>
+        <w:numPr>
+          <w:ilvl w:val="1"/>
+          <w:numId w:val="5"/>
+        </w:numPr>
+        <w:rPr>
+          <w:rFonts w:ascii="Arial" w:hAnsi="Arial" w:cs="Arial"/>
+          <w:sz w:val="24"/>
+          <w:szCs w:val="24"/>
+        </w:rPr>
+      </w:pPr>
+      <w:r>
+        <w:rPr>
+          <w:rFonts w:ascii="Arial" w:hAnsi="Arial" w:cs="Arial"/>
+          <w:sz w:val="24"/>
+          <w:szCs w:val="24"/>
+        </w:rPr>
+        <w:t xml:space="preserve">Time to First Byte: </w:t>
+      </w:r>
+      <w:r>
+        <w:rPr>
+          <w:rFonts w:ascii="Arial" w:hAnsi="Arial" w:cs="Arial"/>
+          <w:sz w:val="24"/>
+          <w:szCs w:val="24"/>
+        </w:rPr>
+        <w:t xml:space="preserve">Measure the time taken for the server to respond to the initial request sent by the browser. A low TTFB indicates a fast server response time, while a high TTFB may indicate server-side performance issues or network latency. </w:t>
+      </w:r>
+    </w:p>
+    <w:p>
+      <w:pPr>
+        <w:pStyle w:val="ListParagraph"/>
+        <w:numPr>
+          <w:ilvl w:val="0"/>
+          <w:numId w:val="5"/>
+        </w:numPr>
+        <w:rPr>
+          <w:rFonts w:ascii="Arial" w:hAnsi="Arial" w:cs="Arial"/>
+          <w:sz w:val="24"/>
+          <w:szCs w:val="24"/>
+        </w:rPr>
+      </w:pPr>
+      <w:r>
+        <w:rPr>
+          <w:rFonts w:ascii="Arial" w:hAnsi="Arial" w:cs="Arial"/>
+          <w:sz w:val="24"/>
+          <w:szCs w:val="24"/>
+        </w:rPr>
+        <w:t>Some Basic Security Test</w:t>
+      </w:r>
+    </w:p>
+    <w:p>
+      <w:pPr>
+        <w:pStyle w:val="ListParagraph"/>
+        <w:numPr>
+          <w:ilvl w:val="1"/>
+          <w:numId w:val="5"/>
+        </w:numPr>
+        <w:rPr>
+          <w:rFonts w:ascii="Arial" w:hAnsi="Arial" w:cs="Arial"/>
+          <w:sz w:val="24"/>
+          <w:szCs w:val="24"/>
+        </w:rPr>
+      </w:pPr>
+      <w:r>
+        <w:rPr>
+          <w:rFonts w:ascii="Arial" w:hAnsi="Arial" w:cs="Arial"/>
+          <w:sz w:val="24"/>
+          <w:szCs w:val="24"/>
+        </w:rPr>
+        <w:t>Test for SQL Injection: Attempt to inject SQL commands into input fields to check if the application properly sanitizes and escapes user inputs to prevent SQL injection attacks.</w:t>
+      </w:r>
+    </w:p>
+    <w:p>
+      <w:pPr>
+        <w:pStyle w:val="ListParagraph"/>
+        <w:numPr>
+          <w:ilvl w:val="1"/>
+          <w:numId w:val="5"/>
+        </w:numPr>
+        <w:rPr>
+          <w:rFonts w:ascii="Arial" w:hAnsi="Arial" w:cs="Arial"/>
+          <w:sz w:val="24"/>
+          <w:szCs w:val="24"/>
+        </w:rPr>
+      </w:pPr>
+      <w:r>
+        <w:rPr>
+          <w:rFonts w:ascii="Arial" w:hAnsi="Arial" w:cs="Arial"/>
+          <w:sz w:val="24"/>
+          <w:szCs w:val="24"/>
+        </w:rPr>
+        <w:t>Test for Cross-Site Scripting (XSS): Inject malicious scripts into input fields to see if the application sanitizes user inputs and prevents XSS attacks.</w:t>
+      </w:r>
+    </w:p>
+    <w:p>
+      <w:pPr>
+        <w:pStyle w:val="ListParagraph"/>
+        <w:ind w:left="1440"/>
         <w:rPr>
           <w:rFonts w:ascii="Arial" w:hAnsi="Arial" w:cs="Arial"/>
           <w:sz w:val="24"/>
@@ -8208,9 +8252,95 @@
 <file path=word/numbering.xml><?xml version="1.0" encoding="utf-8"?>
 <w:numbering xmlns:wpc="http://schemas.microsoft.com/office/word/2010/wordprocessingCanvas" xmlns:cx="http://schemas.microsoft.com/office/drawing/2014/chartex" xmlns:cx1="http://schemas.microsoft.com/office/drawing/2015/9/8/chartex" xmlns:cx2="http://schemas.microsoft.com/office/drawing/2015/10/21/chartex" xmlns:cx3="http://schemas.microsoft.com/office/drawing/2016/5/9/chartex" xmlns:cx4="http://schemas.microsoft.com/office/drawing/2016/5/10/chartex" xmlns:cx5="http://schemas.microsoft.com/office/drawing/2016/5/11/chartex" xmlns:cx6="http://schemas.microsoft.com/office/drawing/2016/5/12/chartex" xmlns:cx7="http://schemas.microsoft.com/office/drawing/2016/5/13/chartex" xmlns:cx8="http://schemas.microsoft.com/office/drawing/2016/5/14/chartex" xmlns:mc="http://schemas.openxmlformats.org/markup-compatibility/2006" xmlns:aink="http://schemas.microsoft.com/office/drawing/2016/ink" xmlns:am3d="http://schemas.microsoft.com/office/drawing/2017/model3d" xmlns:o="urn:schemas-microsoft-com:office:office" xmlns:oel="http://schemas.microsoft.com/office/2019/extlst" xmlns:r="http://schemas.openxmlformats.org/officeDocument/2006/relationships" xmlns:m="http://schemas.openxmlformats.org/officeDocument/2006/math" xmlns:v="urn:schemas-microsoft-com:vml" xmlns:wp14="http://schemas.microsoft.com/office/word/2010/wordprocessingDrawing" xmlns:wp="http://schemas.openxmlformats.org/drawingml/2006/wordprocessingDrawing" xmlns:w10="urn:schemas-microsoft-com:office:word" xmlns:w="http://schemas.openxmlformats.org/wordprocessingml/2006/main" xmlns:w14="http://schemas.microsoft.com/office/word/2010/wordml" xmlns:w15="http://schemas.microsoft.com/office/word/2012/wordml" xmlns:w16cex="http://schemas.microsoft.com/office/word/2018/wordml/cex" xmlns:w16cid="http://schemas.microsoft.com/office/word/2016/wordml/cid" xmlns:w16="http://schemas.microsoft.com/office/word/2018/wordml" xmlns:w16sdtdh="http://schemas.microsoft.com/office/word/2020/wordml/sdtdatahash" xmlns:w16se="http://schemas.microsoft.com/office/word/2015/wordml/symex" xmlns:wpg="http://schemas.microsoft.com/office/word/2010/wordprocessingGroup" xmlns:wpi="http://schemas.microsoft.com/office/word/2010/wordprocessingInk" xmlns:wne="http://schemas.microsoft.com/office/word/2006/wordml" xmlns:wps="http://schemas.microsoft.com/office/word/2010/wordprocessingShape" mc:Ignorable="w14 w15 w16se w16cid w16 w16cex w16sdtdh wp14">
   <w:abstractNum w:abstractNumId="0" w15:restartNumberingAfterBreak="0">
+    <w:nsid w:val="2C57532A"/>
+    <w:multiLevelType w:val="hybridMultilevel"/>
+    <w:tmpl w:val="84BE0B28"/>
+    <w:lvl w:ilvl="0" w:tplc="0809000F">
+      <w:start w:val="1"/>
+      <w:numFmt w:val="decimal"/>
+      <w:lvlText w:val="%1."/>
+      <w:lvlJc w:val="left"/>
+      <w:pPr>
+        <w:ind w:left="720" w:hanging="360"/>
+      </w:pPr>
+    </w:lvl>
+    <w:lvl w:ilvl="1" w:tplc="08090019" w:tentative="1">
+      <w:start w:val="1"/>
+      <w:numFmt w:val="lowerLetter"/>
+      <w:lvlText w:val="%2."/>
+      <w:lvlJc w:val="left"/>
+      <w:pPr>
+        <w:ind w:left="1440" w:hanging="360"/>
+      </w:pPr>
+    </w:lvl>
+    <w:lvl w:ilvl="2" w:tplc="0809001B" w:tentative="1">
+      <w:start w:val="1"/>
+      <w:numFmt w:val="lowerRoman"/>
+      <w:lvlText w:val="%3."/>
+      <w:lvlJc w:val="right"/>
+      <w:pPr>
+        <w:ind w:left="2160" w:hanging="180"/>
+      </w:pPr>
+    </w:lvl>
+    <w:lvl w:ilvl="3" w:tplc="0809000F" w:tentative="1">
+      <w:start w:val="1"/>
+      <w:numFmt w:val="decimal"/>
+      <w:lvlText w:val="%4."/>
+      <w:lvlJc w:val="left"/>
+      <w:pPr>
+        <w:ind w:left="2880" w:hanging="360"/>
+      </w:pPr>
+    </w:lvl>
+    <w:lvl w:ilvl="4" w:tplc="08090019" w:tentative="1">
+      <w:start w:val="1"/>
+      <w:numFmt w:val="lowerLetter"/>
+      <w:lvlText w:val="%5."/>
+      <w:lvlJc w:val="left"/>
+      <w:pPr>
+        <w:ind w:left="3600" w:hanging="360"/>
+      </w:pPr>
+    </w:lvl>
+    <w:lvl w:ilvl="5" w:tplc="0809001B" w:tentative="1">
+      <w:start w:val="1"/>
+      <w:numFmt w:val="lowerRoman"/>
+      <w:lvlText w:val="%6."/>
+      <w:lvlJc w:val="right"/>
+      <w:pPr>
+        <w:ind w:left="4320" w:hanging="180"/>
+      </w:pPr>
+    </w:lvl>
+    <w:lvl w:ilvl="6" w:tplc="0809000F" w:tentative="1">
+      <w:start w:val="1"/>
+      <w:numFmt w:val="decimal"/>
+      <w:lvlText w:val="%7."/>
+      <w:lvlJc w:val="left"/>
+      <w:pPr>
+        <w:ind w:left="5040" w:hanging="360"/>
+      </w:pPr>
+    </w:lvl>
+    <w:lvl w:ilvl="7" w:tplc="08090019" w:tentative="1">
+      <w:start w:val="1"/>
+      <w:numFmt w:val="lowerLetter"/>
+      <w:lvlText w:val="%8."/>
+      <w:lvlJc w:val="left"/>
+      <w:pPr>
+        <w:ind w:left="5760" w:hanging="360"/>
+      </w:pPr>
+    </w:lvl>
+    <w:lvl w:ilvl="8" w:tplc="0809001B" w:tentative="1">
+      <w:start w:val="1"/>
+      <w:numFmt w:val="lowerRoman"/>
+      <w:lvlText w:val="%9."/>
+      <w:lvlJc w:val="right"/>
+      <w:pPr>
+        <w:ind w:left="6480" w:hanging="180"/>
+      </w:pPr>
+    </w:lvl>
+  </w:abstractNum>
+  <w:abstractNum w:abstractNumId="1" w15:restartNumberingAfterBreak="0">
     <w:nsid w:val="36300F62"/>
     <w:multiLevelType w:val="hybridMultilevel"/>
-    <w:tmpl w:val="F0905FE6"/>
+    <w:tmpl w:val="F9861F0A"/>
     <w:lvl w:ilvl="0" w:tplc="0809000F">
       <w:start w:val="1"/>
       <w:numFmt w:val="decimal"/>
@@ -8320,7 +8450,99 @@
       </w:rPr>
     </w:lvl>
   </w:abstractNum>
-  <w:abstractNum w:abstractNumId="1" w15:restartNumberingAfterBreak="0">
+  <w:abstractNum w:abstractNumId="2" w15:restartNumberingAfterBreak="0">
+    <w:nsid w:val="3DD85476"/>
+    <w:multiLevelType w:val="hybridMultilevel"/>
+    <w:tmpl w:val="7C181544"/>
+    <w:lvl w:ilvl="0" w:tplc="41DC15BC">
+      <w:start w:val="6"/>
+      <w:numFmt w:val="decimal"/>
+      <w:lvlText w:val="%1."/>
+      <w:lvlJc w:val="left"/>
+      <w:pPr>
+        <w:ind w:left="720" w:hanging="360"/>
+      </w:pPr>
+      <w:rPr>
+        <w:rFonts w:hint="default"/>
+      </w:rPr>
+    </w:lvl>
+    <w:lvl w:ilvl="1" w:tplc="08090001">
+      <w:start w:val="1"/>
+      <w:numFmt w:val="bullet"/>
+      <w:lvlText w:val=""/>
+      <w:lvlJc w:val="left"/>
+      <w:pPr>
+        <w:ind w:left="1440" w:hanging="360"/>
+      </w:pPr>
+      <w:rPr>
+        <w:rFonts w:ascii="Symbol" w:hAnsi="Symbol" w:hint="default"/>
+      </w:rPr>
+    </w:lvl>
+    <w:lvl w:ilvl="2" w:tplc="0809001B" w:tentative="1">
+      <w:start w:val="1"/>
+      <w:numFmt w:val="lowerRoman"/>
+      <w:lvlText w:val="%3."/>
+      <w:lvlJc w:val="right"/>
+      <w:pPr>
+        <w:ind w:left="2160" w:hanging="180"/>
+      </w:pPr>
+    </w:lvl>
+    <w:lvl w:ilvl="3" w:tplc="0809000F" w:tentative="1">
+      <w:start w:val="1"/>
+      <w:numFmt w:val="decimal"/>
+      <w:lvlText w:val="%4."/>
+      <w:lvlJc w:val="left"/>
+      <w:pPr>
+        <w:ind w:left="2880" w:hanging="360"/>
+      </w:pPr>
+    </w:lvl>
+    <w:lvl w:ilvl="4" w:tplc="08090019" w:tentative="1">
+      <w:start w:val="1"/>
+      <w:numFmt w:val="lowerLetter"/>
+      <w:lvlText w:val="%5."/>
+      <w:lvlJc w:val="left"/>
+      <w:pPr>
+        <w:ind w:left="3600" w:hanging="360"/>
+      </w:pPr>
+    </w:lvl>
+    <w:lvl w:ilvl="5" w:tplc="0809001B" w:tentative="1">
+      <w:start w:val="1"/>
+      <w:numFmt w:val="lowerRoman"/>
+      <w:lvlText w:val="%6."/>
+      <w:lvlJc w:val="right"/>
+      <w:pPr>
+        <w:ind w:left="4320" w:hanging="180"/>
+      </w:pPr>
+    </w:lvl>
+    <w:lvl w:ilvl="6" w:tplc="0809000F" w:tentative="1">
+      <w:start w:val="1"/>
+      <w:numFmt w:val="decimal"/>
+      <w:lvlText w:val="%7."/>
+      <w:lvlJc w:val="left"/>
+      <w:pPr>
+        <w:ind w:left="5040" w:hanging="360"/>
+      </w:pPr>
+    </w:lvl>
+    <w:lvl w:ilvl="7" w:tplc="08090019" w:tentative="1">
+      <w:start w:val="1"/>
+      <w:numFmt w:val="lowerLetter"/>
+      <w:lvlText w:val="%8."/>
+      <w:lvlJc w:val="left"/>
+      <w:pPr>
+        <w:ind w:left="5760" w:hanging="360"/>
+      </w:pPr>
+    </w:lvl>
+    <w:lvl w:ilvl="8" w:tplc="0809001B" w:tentative="1">
+      <w:start w:val="1"/>
+      <w:numFmt w:val="lowerRoman"/>
+      <w:lvlText w:val="%9."/>
+      <w:lvlJc w:val="right"/>
+      <w:pPr>
+        <w:ind w:left="6480" w:hanging="180"/>
+      </w:pPr>
+    </w:lvl>
+  </w:abstractNum>
+  <w:abstractNum w:abstractNumId="3" w15:restartNumberingAfterBreak="0">
     <w:nsid w:val="5A4D00D8"/>
     <w:multiLevelType w:val="hybridMultilevel"/>
     <w:tmpl w:val="8DF2E864"/>
@@ -8412,7 +8634,7 @@
       </w:pPr>
     </w:lvl>
   </w:abstractNum>
-  <w:abstractNum w:abstractNumId="2" w15:restartNumberingAfterBreak="0">
+  <w:abstractNum w:abstractNumId="4" w15:restartNumberingAfterBreak="0">
     <w:nsid w:val="797D099D"/>
     <w:multiLevelType w:val="hybridMultilevel"/>
     <w:tmpl w:val="00CCFB0E"/>
@@ -8502,13 +8724,19 @@
     </w:lvl>
   </w:abstractNum>
   <w:num w:numId="1" w16cid:durableId="1511020440">
+    <w:abstractNumId w:val="1"/>
+  </w:num>
+  <w:num w:numId="2" w16cid:durableId="1883208831">
+    <w:abstractNumId w:val="4"/>
+  </w:num>
+  <w:num w:numId="3" w16cid:durableId="2079085284">
+    <w:abstractNumId w:val="3"/>
+  </w:num>
+  <w:num w:numId="4" w16cid:durableId="472260327">
     <w:abstractNumId w:val="0"/>
   </w:num>
-  <w:num w:numId="2" w16cid:durableId="1883208831">
+  <w:num w:numId="5" w16cid:durableId="385569164">
     <w:abstractNumId w:val="2"/>
-  </w:num>
-  <w:num w:numId="3" w16cid:durableId="2079085284">
-    <w:abstractNumId w:val="1"/>
   </w:num>
 </w:numbering>
 </file>

</xml_diff>